<commit_message>
approved version of bnhc report
</commit_message>
<xml_diff>
--- a/MachineLearning(CSE 837)/Final Project/bnhc.docx
+++ b/MachineLearning(CSE 837)/Final Project/bnhc.docx
@@ -1,6 +1,6 @@
 
 <file path=word/document.xml><?xml version="1.0" encoding="utf-8"?>
-<w:document xmlns:wpc="http://schemas.microsoft.com/office/word/2010/wordprocessingCanvas" xmlns:cx="http://schemas.microsoft.com/office/drawing/2014/chartex" xmlns:cx1="http://schemas.microsoft.com/office/drawing/2015/9/8/chartex" xmlns:cx2="http://schemas.microsoft.com/office/drawing/2015/10/21/chartex" xmlns:cx3="http://schemas.microsoft.com/office/drawing/2016/5/9/chartex" xmlns:cx4="http://schemas.microsoft.com/office/drawing/2016/5/10/chartex" xmlns:cx5="http://schemas.microsoft.com/office/drawing/2016/5/11/chartex" xmlns:cx6="http://schemas.microsoft.com/office/drawing/2016/5/12/chartex" xmlns:cx7="http://schemas.microsoft.com/office/drawing/2016/5/13/chartex" xmlns:cx8="http://schemas.microsoft.com/office/drawing/2016/5/14/chartex" xmlns:mc="http://schemas.openxmlformats.org/markup-compatibility/2006" xmlns:aink="http://schemas.microsoft.com/office/drawing/2016/ink" xmlns:am3d="http://schemas.microsoft.com/office/drawing/2017/model3d" xmlns:o="urn:schemas-microsoft-com:office:office" xmlns:r="http://schemas.openxmlformats.org/officeDocument/2006/relationships" xmlns:m="http://schemas.openxmlformats.org/officeDocument/2006/math" xmlns:v="urn:schemas-microsoft-com:vml" xmlns:wp14="http://schemas.microsoft.com/office/word/2010/wordprocessingDrawing" xmlns:wp="http://schemas.openxmlformats.org/drawingml/2006/wordprocessingDrawing" xmlns:w10="urn:schemas-microsoft-com:office:word" xmlns:w="http://schemas.openxmlformats.org/wordprocessingml/2006/main" xmlns:w14="http://schemas.microsoft.com/office/word/2010/wordml" xmlns:w15="http://schemas.microsoft.com/office/word/2012/wordml" xmlns:w16cex="http://schemas.microsoft.com/office/word/2018/wordml/cex" xmlns:w16cid="http://schemas.microsoft.com/office/word/2016/wordml/cid" xmlns:w16="http://schemas.microsoft.com/office/word/2018/wordml" xmlns:w16se="http://schemas.microsoft.com/office/word/2015/wordml/symex" xmlns:wpg="http://schemas.microsoft.com/office/word/2010/wordprocessingGroup" xmlns:wpi="http://schemas.microsoft.com/office/word/2010/wordprocessingInk" xmlns:wne="http://schemas.microsoft.com/office/word/2006/wordml" xmlns:wps="http://schemas.microsoft.com/office/word/2010/wordprocessingShape" mc:Ignorable="w14 w15 w16se w16cid w16 w16cex wp14">
+<w:document xmlns:wpc="http://schemas.microsoft.com/office/word/2010/wordprocessingCanvas" xmlns:cx="http://schemas.microsoft.com/office/drawing/2014/chartex" xmlns:cx1="http://schemas.microsoft.com/office/drawing/2015/9/8/chartex" xmlns:cx2="http://schemas.microsoft.com/office/drawing/2015/10/21/chartex" xmlns:cx3="http://schemas.microsoft.com/office/drawing/2016/5/9/chartex" xmlns:cx4="http://schemas.microsoft.com/office/drawing/2016/5/10/chartex" xmlns:cx5="http://schemas.microsoft.com/office/drawing/2016/5/11/chartex" xmlns:cx6="http://schemas.microsoft.com/office/drawing/2016/5/12/chartex" xmlns:cx7="http://schemas.microsoft.com/office/drawing/2016/5/13/chartex" xmlns:cx8="http://schemas.microsoft.com/office/drawing/2016/5/14/chartex" xmlns:mc="http://schemas.openxmlformats.org/markup-compatibility/2006" xmlns:aink="http://schemas.microsoft.com/office/drawing/2016/ink" xmlns:am3d="http://schemas.microsoft.com/office/drawing/2017/model3d" xmlns:o="urn:schemas-microsoft-com:office:office" xmlns:r="http://schemas.openxmlformats.org/officeDocument/2006/relationships" xmlns:m="http://schemas.openxmlformats.org/officeDocument/2006/math" xmlns:v="urn:schemas-microsoft-com:vml" xmlns:wp14="http://schemas.microsoft.com/office/word/2010/wordprocessingDrawing" xmlns:wp="http://schemas.openxmlformats.org/drawingml/2006/wordprocessingDrawing" xmlns:w10="urn:schemas-microsoft-com:office:word" xmlns:w="http://schemas.openxmlformats.org/wordprocessingml/2006/main" xmlns:w14="http://schemas.microsoft.com/office/word/2010/wordml" xmlns:w15="http://schemas.microsoft.com/office/word/2012/wordml" xmlns:w16cex="http://schemas.microsoft.com/office/word/2018/wordml/cex" xmlns:w16cid="http://schemas.microsoft.com/office/word/2016/wordml/cid" xmlns:w16="http://schemas.microsoft.com/office/word/2018/wordml" xmlns:w16sdtdh="http://schemas.microsoft.com/office/word/2020/wordml/sdtdatahash" xmlns:w16se="http://schemas.microsoft.com/office/word/2015/wordml/symex" xmlns:wpg="http://schemas.microsoft.com/office/word/2010/wordprocessingGroup" xmlns:wpi="http://schemas.microsoft.com/office/word/2010/wordprocessingInk" xmlns:wne="http://schemas.microsoft.com/office/word/2006/wordml" xmlns:wps="http://schemas.microsoft.com/office/word/2010/wordprocessingShape" mc:Ignorable="w14 w15 w16se w16cid w16 w16cex w16sdtdh wp14">
   <w:body>
     <w:p>
       <w:pPr>
@@ -378,47 +378,86 @@
           <w:lang w:eastAsia="zh-CN"/>
         </w:rPr>
       </w:pPr>
+      <w:proofErr w:type="spellStart"/>
       <w:r>
         <w:rPr>
           <w:sz w:val="20"/>
           <w:lang w:val="fr-FR" w:eastAsia="zh-CN"/>
         </w:rPr>
-        <w:t>Received:</w:t>
-      </w:r>
+        <w:t>Received</w:t>
+      </w:r>
+      <w:proofErr w:type="spellEnd"/>
       <w:r>
         <w:rPr>
           <w:sz w:val="20"/>
           <w:lang w:val="fr-FR" w:eastAsia="zh-CN"/>
         </w:rPr>
-        <w:t xml:space="preserve"> …..</w:t>
+        <w:t>:  ….</w:t>
       </w:r>
       <w:r>
         <w:rPr>
           <w:sz w:val="20"/>
           <w:lang w:val="fr-FR" w:eastAsia="zh-CN"/>
         </w:rPr>
-        <w:t xml:space="preserve"> </w:t>
+        <w:t>.</w:t>
       </w:r>
       <w:r>
         <w:rPr>
           <w:sz w:val="20"/>
           <w:lang w:val="fr-FR" w:eastAsia="zh-CN"/>
         </w:rPr>
-        <w:t>; Accepted:</w:t>
+        <w:t xml:space="preserve"> </w:t>
       </w:r>
       <w:r>
         <w:rPr>
           <w:sz w:val="20"/>
           <w:lang w:val="fr-FR" w:eastAsia="zh-CN"/>
         </w:rPr>
-        <w:t xml:space="preserve"> ….. </w:t>
+        <w:t>; Accepted:</w:t>
       </w:r>
       <w:r>
         <w:rPr>
           <w:sz w:val="20"/>
           <w:lang w:val="fr-FR" w:eastAsia="zh-CN"/>
         </w:rPr>
-        <w:t xml:space="preserve">; Published: </w:t>
+        <w:t xml:space="preserve"> </w:t>
+      </w:r>
+      <w:r>
+        <w:rPr>
+          <w:sz w:val="20"/>
+          <w:lang w:val="fr-FR" w:eastAsia="zh-CN"/>
+        </w:rPr>
+        <w:t>10.08.2021</w:t>
+      </w:r>
+      <w:r>
+        <w:rPr>
+          <w:sz w:val="20"/>
+          <w:lang w:val="fr-FR" w:eastAsia="zh-CN"/>
+        </w:rPr>
+        <w:t xml:space="preserve"> </w:t>
+      </w:r>
+      <w:r>
+        <w:rPr>
+          <w:sz w:val="20"/>
+          <w:lang w:val="fr-FR" w:eastAsia="zh-CN"/>
+        </w:rPr>
+        <w:t xml:space="preserve">; </w:t>
+      </w:r>
+      <w:proofErr w:type="spellStart"/>
+      <w:r>
+        <w:rPr>
+          <w:sz w:val="20"/>
+          <w:lang w:val="fr-FR" w:eastAsia="zh-CN"/>
+        </w:rPr>
+        <w:t>Published</w:t>
+      </w:r>
+      <w:proofErr w:type="spellEnd"/>
+      <w:r>
+        <w:rPr>
+          <w:sz w:val="20"/>
+          <w:lang w:val="fr-FR" w:eastAsia="zh-CN"/>
+        </w:rPr>
+        <w:t xml:space="preserve">: </w:t>
       </w:r>
       <w:r>
         <w:rPr>
@@ -5716,18 +5755,54 @@
           <w:lang w:eastAsia="zh-CN"/>
         </w:rPr>
       </w:pPr>
-      <w:r>
-        <w:rPr>
-          <w:lang w:eastAsia="zh-CN"/>
-        </w:rPr>
-        <w:t xml:space="preserve">Accuracy = (TP+TN)/(TP+FP+FN+TN) </w:t>
-      </w:r>
-      <w:r>
-        <w:rPr>
-          <w:lang w:eastAsia="zh-CN"/>
-        </w:rPr>
-        <w:tab/>
-      </w:r>
+      <m:oMath>
+        <m:f>
+          <m:fPr>
+            <m:type m:val="skw"/>
+            <m:ctrlPr>
+              <w:rPr>
+                <w:rFonts w:ascii="Cambria Math" w:hAnsi="Cambria Math"/>
+                <w:i/>
+                <w:lang w:eastAsia="zh-CN"/>
+              </w:rPr>
+            </m:ctrlPr>
+          </m:fPr>
+          <m:num>
+            <m:r>
+              <m:rPr>
+                <m:sty m:val="p"/>
+              </m:rPr>
+              <w:rPr>
+                <w:rFonts w:ascii="Cambria Math" w:hAnsi="Cambria Math"/>
+                <w:lang w:eastAsia="zh-CN"/>
+              </w:rPr>
+              <m:t xml:space="preserve">Accuracy = (TP+TN) </m:t>
+            </m:r>
+          </m:num>
+          <m:den>
+            <m:r>
+              <m:rPr>
+                <m:sty m:val="p"/>
+              </m:rPr>
+              <w:rPr>
+                <w:rFonts w:ascii="Cambria Math" w:hAnsi="Cambria Math"/>
+                <w:lang w:eastAsia="zh-CN"/>
+              </w:rPr>
+              <m:t>(</m:t>
+            </m:r>
+            <m:r>
+              <m:rPr>
+                <m:sty m:val="p"/>
+              </m:rPr>
+              <w:rPr>
+                <w:rFonts w:ascii="Cambria Math" w:hAnsi="Cambria Math"/>
+                <w:lang w:eastAsia="zh-CN"/>
+              </w:rPr>
+              <m:t>TP+FP+FN+TN)</m:t>
+            </m:r>
+          </m:den>
+        </m:f>
+      </m:oMath>
       <w:r>
         <w:rPr>
           <w:lang w:eastAsia="zh-CN"/>
@@ -5811,7 +5886,6 @@
     </w:p>
     <w:p>
       <w:pPr>
-        <w:ind w:left="1440" w:firstLine="720"/>
         <w:jc w:val="both"/>
         <w:rPr>
           <w:lang w:eastAsia="zh-CN"/>
@@ -5821,8 +5895,313 @@
         <w:rPr>
           <w:lang w:eastAsia="zh-CN"/>
         </w:rPr>
-        <w:t>Precision, P = TP/ (TP+ FP)</w:t>
-      </w:r>
+        <w:tab/>
+      </w:r>
+      <w:r>
+        <w:rPr>
+          <w:lang w:eastAsia="zh-CN"/>
+        </w:rPr>
+        <w:tab/>
+      </w:r>
+      <w:r>
+        <w:rPr>
+          <w:lang w:eastAsia="zh-CN"/>
+        </w:rPr>
+        <w:tab/>
+      </w:r>
+      <m:oMath>
+        <m:f>
+          <m:fPr>
+            <m:type m:val="skw"/>
+            <m:ctrlPr>
+              <w:rPr>
+                <w:rFonts w:ascii="Cambria Math" w:hAnsi="Cambria Math"/>
+                <w:i/>
+                <w:lang w:eastAsia="zh-CN"/>
+              </w:rPr>
+            </m:ctrlPr>
+          </m:fPr>
+          <m:num>
+            <m:r>
+              <m:rPr>
+                <m:sty m:val="p"/>
+              </m:rPr>
+              <w:rPr>
+                <w:rFonts w:ascii="Cambria Math" w:hAnsi="Cambria Math"/>
+                <w:lang w:eastAsia="zh-CN"/>
+              </w:rPr>
+              <m:t>Precision, P</m:t>
+            </m:r>
+            <m:r>
+              <m:rPr>
+                <m:sty m:val="p"/>
+              </m:rPr>
+              <w:rPr>
+                <w:rFonts w:ascii="Cambria Math" w:hAnsi="Cambria Math"/>
+                <w:lang w:eastAsia="zh-CN"/>
+              </w:rPr>
+              <m:t xml:space="preserve"> = </m:t>
+            </m:r>
+            <m:r>
+              <m:rPr>
+                <m:sty m:val="p"/>
+              </m:rPr>
+              <w:rPr>
+                <w:rFonts w:ascii="Cambria Math" w:hAnsi="Cambria Math"/>
+                <w:lang w:eastAsia="zh-CN"/>
+              </w:rPr>
+              <m:t>TP</m:t>
+            </m:r>
+          </m:num>
+          <m:den>
+            <m:r>
+              <m:rPr>
+                <m:sty m:val="p"/>
+              </m:rPr>
+              <w:rPr>
+                <w:rFonts w:ascii="Cambria Math" w:hAnsi="Cambria Math"/>
+                <w:lang w:eastAsia="zh-CN"/>
+              </w:rPr>
+              <m:t>(</m:t>
+            </m:r>
+            <m:r>
+              <m:rPr>
+                <m:sty m:val="p"/>
+              </m:rPr>
+              <w:rPr>
+                <w:rFonts w:ascii="Cambria Math" w:hAnsi="Cambria Math"/>
+                <w:lang w:eastAsia="zh-CN"/>
+              </w:rPr>
+              <m:t>TP+FP)</m:t>
+            </m:r>
+          </m:den>
+        </m:f>
+      </m:oMath>
+      <w:r>
+        <w:rPr>
+          <w:lang w:eastAsia="zh-CN"/>
+        </w:rPr>
+        <w:tab/>
+      </w:r>
+      <w:r>
+        <w:rPr>
+          <w:lang w:eastAsia="zh-CN"/>
+        </w:rPr>
+        <w:tab/>
+      </w:r>
+      <w:r>
+        <w:rPr>
+          <w:lang w:eastAsia="zh-CN"/>
+        </w:rPr>
+        <w:tab/>
+      </w:r>
+      <w:r>
+        <w:rPr>
+          <w:lang w:eastAsia="zh-CN"/>
+        </w:rPr>
+        <w:tab/>
+      </w:r>
+      <w:r>
+        <w:rPr>
+          <w:lang w:eastAsia="zh-CN"/>
+        </w:rPr>
+        <w:tab/>
+      </w:r>
+      <w:r>
+        <w:rPr>
+          <w:lang w:eastAsia="zh-CN"/>
+        </w:rPr>
+        <w:tab/>
+      </w:r>
+      <w:r>
+        <w:rPr>
+          <w:lang w:eastAsia="zh-CN"/>
+        </w:rPr>
+        <w:tab/>
+      </w:r>
+      <w:r>
+        <w:rPr>
+          <w:lang w:eastAsia="zh-CN"/>
+        </w:rPr>
+        <w:t>(2</w:t>
+      </w:r>
+      <w:r>
+        <w:rPr>
+          <w:lang w:eastAsia="zh-CN"/>
+        </w:rPr>
+        <w:t>5</w:t>
+      </w:r>
+      <w:r>
+        <w:rPr>
+          <w:lang w:eastAsia="zh-CN"/>
+        </w:rPr>
+        <w:t>)</w:t>
+      </w:r>
+    </w:p>
+    <w:p>
+      <w:pPr>
+        <w:jc w:val="both"/>
+        <w:rPr>
+          <w:lang w:eastAsia="zh-CN"/>
+        </w:rPr>
+      </w:pPr>
+    </w:p>
+    <w:p>
+      <w:pPr>
+        <w:jc w:val="both"/>
+        <w:rPr>
+          <w:lang w:eastAsia="zh-CN"/>
+        </w:rPr>
+      </w:pPr>
+      <w:r>
+        <w:rPr>
+          <w:lang w:eastAsia="zh-CN"/>
+        </w:rPr>
+        <w:t xml:space="preserve">Recall measures the number of positive class divided by all positive sample in the dataset. </w:t>
+      </w:r>
+      <w:r>
+        <w:rPr>
+          <w:lang w:eastAsia="zh-CN"/>
+        </w:rPr>
+        <w:t>Formula s</w:t>
+      </w:r>
+      <w:r>
+        <w:rPr>
+          <w:lang w:eastAsia="zh-CN"/>
+        </w:rPr>
+        <w:t>hown in equation (26).</w:t>
+      </w:r>
+    </w:p>
+    <w:p>
+      <w:pPr>
+        <w:jc w:val="both"/>
+        <w:rPr>
+          <w:lang w:eastAsia="zh-CN"/>
+        </w:rPr>
+      </w:pPr>
+    </w:p>
+    <w:p>
+      <w:pPr>
+        <w:ind w:left="1440"/>
+        <w:jc w:val="both"/>
+        <w:rPr>
+          <w:lang w:eastAsia="zh-CN"/>
+        </w:rPr>
+      </w:pPr>
+      <w:r>
+        <w:rPr>
+          <w:lang w:eastAsia="zh-CN"/>
+        </w:rPr>
+        <w:tab/>
+      </w:r>
+      <m:oMath>
+        <m:f>
+          <m:fPr>
+            <m:type m:val="skw"/>
+            <m:ctrlPr>
+              <w:rPr>
+                <w:rFonts w:ascii="Cambria Math" w:hAnsi="Cambria Math"/>
+                <w:i/>
+                <w:lang w:eastAsia="zh-CN"/>
+              </w:rPr>
+            </m:ctrlPr>
+          </m:fPr>
+          <m:num>
+            <m:r>
+              <m:rPr>
+                <m:sty m:val="p"/>
+              </m:rPr>
+              <w:rPr>
+                <w:rFonts w:ascii="Cambria Math" w:hAnsi="Cambria Math"/>
+                <w:lang w:eastAsia="zh-CN"/>
+              </w:rPr>
+              <m:t>Recall</m:t>
+            </m:r>
+            <m:r>
+              <m:rPr>
+                <m:sty m:val="p"/>
+              </m:rPr>
+              <w:rPr>
+                <w:rFonts w:ascii="Cambria Math" w:hAnsi="Cambria Math"/>
+                <w:lang w:eastAsia="zh-CN"/>
+              </w:rPr>
+              <m:t xml:space="preserve">, </m:t>
+            </m:r>
+            <m:r>
+              <m:rPr>
+                <m:sty m:val="p"/>
+              </m:rPr>
+              <w:rPr>
+                <w:rFonts w:ascii="Cambria Math" w:hAnsi="Cambria Math"/>
+                <w:lang w:eastAsia="zh-CN"/>
+              </w:rPr>
+              <m:t>R</m:t>
+            </m:r>
+            <m:r>
+              <m:rPr>
+                <m:sty m:val="p"/>
+              </m:rPr>
+              <w:rPr>
+                <w:rFonts w:ascii="Cambria Math" w:hAnsi="Cambria Math"/>
+                <w:lang w:eastAsia="zh-CN"/>
+              </w:rPr>
+              <m:t xml:space="preserve"> = </m:t>
+            </m:r>
+            <m:r>
+              <m:rPr>
+                <m:sty m:val="p"/>
+              </m:rPr>
+              <w:rPr>
+                <w:rFonts w:ascii="Cambria Math" w:hAnsi="Cambria Math"/>
+                <w:lang w:eastAsia="zh-CN"/>
+              </w:rPr>
+              <m:t>TP</m:t>
+            </m:r>
+          </m:num>
+          <m:den>
+            <m:r>
+              <m:rPr>
+                <m:sty m:val="p"/>
+              </m:rPr>
+              <w:rPr>
+                <w:rFonts w:ascii="Cambria Math" w:hAnsi="Cambria Math"/>
+                <w:lang w:eastAsia="zh-CN"/>
+              </w:rPr>
+              <m:t>(</m:t>
+            </m:r>
+            <m:r>
+              <m:rPr>
+                <m:sty m:val="p"/>
+              </m:rPr>
+              <w:rPr>
+                <w:rFonts w:ascii="Cambria Math" w:hAnsi="Cambria Math"/>
+                <w:lang w:eastAsia="zh-CN"/>
+              </w:rPr>
+              <m:t>TP+</m:t>
+            </m:r>
+            <m:r>
+              <m:rPr>
+                <m:sty m:val="p"/>
+              </m:rPr>
+              <w:rPr>
+                <w:rFonts w:ascii="Cambria Math" w:hAnsi="Cambria Math"/>
+                <w:lang w:eastAsia="zh-CN"/>
+              </w:rPr>
+              <m:t>FN</m:t>
+            </m:r>
+            <m:r>
+              <m:rPr>
+                <m:sty m:val="p"/>
+              </m:rPr>
+              <w:rPr>
+                <w:rFonts w:ascii="Cambria Math" w:hAnsi="Cambria Math"/>
+                <w:lang w:eastAsia="zh-CN"/>
+              </w:rPr>
+              <m:t>)</m:t>
+            </m:r>
+          </m:den>
+        </m:f>
+      </m:oMath>
       <w:r>
         <w:rPr>
           <w:lang w:eastAsia="zh-CN"/>
@@ -5870,7 +6249,7 @@
         <w:rPr>
           <w:lang w:eastAsia="zh-CN"/>
         </w:rPr>
-        <w:t>5</w:t>
+        <w:t>6</w:t>
       </w:r>
       <w:r>
         <w:rPr>
@@ -5894,24 +6273,6 @@
           <w:lang w:eastAsia="zh-CN"/>
         </w:rPr>
       </w:pPr>
-      <w:r>
-        <w:rPr>
-          <w:lang w:eastAsia="zh-CN"/>
-        </w:rPr>
-        <w:t xml:space="preserve">Recall measures the number of positive class divided by all positive sample in the dataset. </w:t>
-      </w:r>
-      <w:r>
-        <w:rPr>
-          <w:lang w:eastAsia="zh-CN"/>
-        </w:rPr>
-        <w:t>Formula s</w:t>
-      </w:r>
-      <w:r>
-        <w:rPr>
-          <w:lang w:eastAsia="zh-CN"/>
-        </w:rPr>
-        <w:t>hown in equation (26).</w:t>
-      </w:r>
     </w:p>
     <w:p>
       <w:pPr>
@@ -5920,190 +6281,161 @@
           <w:lang w:eastAsia="zh-CN"/>
         </w:rPr>
       </w:pPr>
-    </w:p>
-    <w:p>
-      <w:pPr>
-        <w:ind w:left="1440" w:firstLine="720"/>
+      <w:r>
+        <w:rPr>
+          <w:lang w:eastAsia="zh-CN"/>
+        </w:rPr>
+        <w:t xml:space="preserve">F measure is the combination of </w:t>
+      </w:r>
+      <w:r>
+        <w:rPr>
+          <w:lang w:eastAsia="zh-CN"/>
+        </w:rPr>
+        <w:t>P</w:t>
+      </w:r>
+      <w:r>
+        <w:rPr>
+          <w:lang w:eastAsia="zh-CN"/>
+        </w:rPr>
+        <w:t xml:space="preserve">recision and </w:t>
+      </w:r>
+      <w:r>
+        <w:rPr>
+          <w:lang w:eastAsia="zh-CN"/>
+        </w:rPr>
+        <w:t>R</w:t>
+      </w:r>
+      <w:r>
+        <w:rPr>
+          <w:lang w:eastAsia="zh-CN"/>
+        </w:rPr>
+        <w:t>ecall. Formula shown in equation (27)</w:t>
+      </w:r>
+    </w:p>
+    <w:p>
+      <w:pPr>
         <w:jc w:val="both"/>
         <w:rPr>
           <w:lang w:eastAsia="zh-CN"/>
         </w:rPr>
       </w:pPr>
-      <w:r>
-        <w:rPr>
-          <w:lang w:eastAsia="zh-CN"/>
-        </w:rPr>
-        <w:t>Recall R = TP</w:t>
-      </w:r>
-      <w:r>
-        <w:rPr>
-          <w:lang w:eastAsia="zh-CN"/>
-        </w:rPr>
-        <w:t>/ (</w:t>
-      </w:r>
-      <w:r>
-        <w:rPr>
-          <w:lang w:eastAsia="zh-CN"/>
-        </w:rPr>
-        <w:t>TP + FN)</w:t>
-      </w:r>
-      <w:r>
-        <w:rPr>
-          <w:lang w:eastAsia="zh-CN"/>
-        </w:rPr>
-        <w:tab/>
-      </w:r>
-      <w:r>
-        <w:rPr>
-          <w:lang w:eastAsia="zh-CN"/>
-        </w:rPr>
-        <w:tab/>
-      </w:r>
-      <w:r>
-        <w:rPr>
-          <w:lang w:eastAsia="zh-CN"/>
-        </w:rPr>
-        <w:tab/>
-      </w:r>
-      <w:r>
-        <w:rPr>
-          <w:lang w:eastAsia="zh-CN"/>
-        </w:rPr>
-        <w:tab/>
-      </w:r>
-      <w:r>
-        <w:rPr>
-          <w:lang w:eastAsia="zh-CN"/>
-        </w:rPr>
-        <w:tab/>
-      </w:r>
-      <w:r>
-        <w:rPr>
-          <w:lang w:eastAsia="zh-CN"/>
-        </w:rPr>
-        <w:tab/>
-      </w:r>
-      <w:r>
-        <w:rPr>
-          <w:lang w:eastAsia="zh-CN"/>
-        </w:rPr>
-        <w:tab/>
-      </w:r>
-      <w:r>
-        <w:rPr>
-          <w:lang w:eastAsia="zh-CN"/>
-        </w:rPr>
-        <w:tab/>
-        <w:t>(2</w:t>
-      </w:r>
-      <w:r>
-        <w:rPr>
-          <w:lang w:eastAsia="zh-CN"/>
-        </w:rPr>
-        <w:t>6</w:t>
-      </w:r>
-      <w:r>
-        <w:rPr>
-          <w:lang w:eastAsia="zh-CN"/>
-        </w:rPr>
-        <w:t>)</w:t>
-      </w:r>
-    </w:p>
-    <w:p>
-      <w:pPr>
+    </w:p>
+    <w:p>
+      <w:pPr>
+        <w:ind w:left="720"/>
         <w:jc w:val="both"/>
         <w:rPr>
           <w:lang w:eastAsia="zh-CN"/>
         </w:rPr>
       </w:pPr>
-    </w:p>
-    <w:p>
-      <w:pPr>
-        <w:jc w:val="both"/>
-        <w:rPr>
-          <w:lang w:eastAsia="zh-CN"/>
-        </w:rPr>
-      </w:pPr>
-    </w:p>
-    <w:p>
-      <w:pPr>
-        <w:jc w:val="both"/>
-        <w:rPr>
-          <w:lang w:eastAsia="zh-CN"/>
-        </w:rPr>
-      </w:pPr>
-      <w:r>
-        <w:rPr>
-          <w:lang w:eastAsia="zh-CN"/>
-        </w:rPr>
-        <w:lastRenderedPageBreak/>
-        <w:t xml:space="preserve">F measure is the combination of </w:t>
-      </w:r>
-      <w:r>
-        <w:rPr>
-          <w:lang w:eastAsia="zh-CN"/>
-        </w:rPr>
-        <w:t>P</w:t>
-      </w:r>
-      <w:r>
-        <w:rPr>
-          <w:lang w:eastAsia="zh-CN"/>
-        </w:rPr>
-        <w:t xml:space="preserve">recision and </w:t>
-      </w:r>
-      <w:r>
-        <w:rPr>
-          <w:lang w:eastAsia="zh-CN"/>
-        </w:rPr>
-        <w:t>R</w:t>
-      </w:r>
-      <w:r>
-        <w:rPr>
-          <w:lang w:eastAsia="zh-CN"/>
-        </w:rPr>
-        <w:t>ecall. Formula shown in equation (27)</w:t>
-      </w:r>
-    </w:p>
-    <w:p>
-      <w:pPr>
-        <w:jc w:val="both"/>
-        <w:rPr>
-          <w:lang w:eastAsia="zh-CN"/>
-        </w:rPr>
-      </w:pPr>
-    </w:p>
-    <w:p>
-      <w:pPr>
-        <w:ind w:left="720" w:firstLine="720"/>
-        <w:jc w:val="both"/>
-        <w:rPr>
-          <w:lang w:eastAsia="zh-CN"/>
-        </w:rPr>
-      </w:pPr>
-      <w:r>
-        <w:rPr>
-          <w:lang w:eastAsia="zh-CN"/>
-        </w:rPr>
-        <w:t>F = 2* ((Precision*Recall)/</w:t>
-      </w:r>
-      <w:r>
-        <w:rPr>
-          <w:lang w:eastAsia="zh-CN"/>
-        </w:rPr>
-        <w:t xml:space="preserve"> </w:t>
-      </w:r>
-      <w:r>
-        <w:rPr>
-          <w:lang w:eastAsia="zh-CN"/>
-        </w:rPr>
-        <w:t>(Precision + Recall))</w:t>
-      </w:r>
-      <w:r>
-        <w:rPr>
-          <w:lang w:eastAsia="zh-CN"/>
-        </w:rPr>
-        <w:t xml:space="preserve"> </w:t>
-      </w:r>
+      <m:oMath>
+        <m:f>
+          <m:fPr>
+            <m:type m:val="skw"/>
+            <m:ctrlPr>
+              <w:rPr>
+                <w:rFonts w:ascii="Cambria Math" w:hAnsi="Cambria Math"/>
+                <w:i/>
+                <w:lang w:eastAsia="zh-CN"/>
+              </w:rPr>
+            </m:ctrlPr>
+          </m:fPr>
+          <m:num>
+            <m:r>
+              <m:rPr>
+                <m:sty m:val="p"/>
+              </m:rPr>
+              <w:rPr>
+                <w:rFonts w:ascii="Cambria Math" w:hAnsi="Cambria Math"/>
+                <w:lang w:eastAsia="zh-CN"/>
+              </w:rPr>
+              <m:t>F</m:t>
+            </m:r>
+            <m:r>
+              <m:rPr>
+                <m:sty m:val="p"/>
+              </m:rPr>
+              <w:rPr>
+                <w:rFonts w:ascii="Cambria Math" w:hAnsi="Cambria Math"/>
+                <w:lang w:eastAsia="zh-CN"/>
+              </w:rPr>
+              <m:t xml:space="preserve">= </m:t>
+            </m:r>
+            <m:r>
+              <m:rPr>
+                <m:sty m:val="p"/>
+              </m:rPr>
+              <w:rPr>
+                <w:rFonts w:ascii="Cambria Math" w:hAnsi="Cambria Math"/>
+                <w:lang w:eastAsia="zh-CN"/>
+              </w:rPr>
+              <m:t>2*((Precision*Recall)</m:t>
+            </m:r>
+          </m:num>
+          <m:den>
+            <m:r>
+              <m:rPr>
+                <m:sty m:val="p"/>
+              </m:rPr>
+              <w:rPr>
+                <w:rFonts w:ascii="Cambria Math" w:hAnsi="Cambria Math"/>
+                <w:lang w:eastAsia="zh-CN"/>
+              </w:rPr>
+              <m:t>(</m:t>
+            </m:r>
+            <m:r>
+              <m:rPr>
+                <m:sty m:val="p"/>
+              </m:rPr>
+              <w:rPr>
+                <w:rFonts w:ascii="Cambria Math" w:hAnsi="Cambria Math"/>
+                <w:lang w:eastAsia="zh-CN"/>
+              </w:rPr>
+              <m:t>Precision</m:t>
+            </m:r>
+            <m:r>
+              <m:rPr>
+                <m:sty m:val="p"/>
+              </m:rPr>
+              <w:rPr>
+                <w:rFonts w:ascii="Cambria Math" w:hAnsi="Cambria Math"/>
+                <w:lang w:eastAsia="zh-CN"/>
+              </w:rPr>
+              <m:t>+</m:t>
+            </m:r>
+            <m:r>
+              <m:rPr>
+                <m:sty m:val="p"/>
+              </m:rPr>
+              <w:rPr>
+                <w:rFonts w:ascii="Cambria Math" w:hAnsi="Cambria Math"/>
+                <w:lang w:eastAsia="zh-CN"/>
+              </w:rPr>
+              <m:t>Recall</m:t>
+            </m:r>
+            <m:r>
+              <m:rPr>
+                <m:sty m:val="p"/>
+              </m:rPr>
+              <w:rPr>
+                <w:rFonts w:ascii="Cambria Math" w:hAnsi="Cambria Math"/>
+                <w:lang w:eastAsia="zh-CN"/>
+              </w:rPr>
+              <m:t>)</m:t>
+            </m:r>
+            <m:r>
+              <m:rPr>
+                <m:sty m:val="p"/>
+              </m:rPr>
+              <w:rPr>
+                <w:rFonts w:ascii="Cambria Math" w:hAnsi="Cambria Math"/>
+                <w:lang w:eastAsia="zh-CN"/>
+              </w:rPr>
+              <m:t>)</m:t>
+            </m:r>
+          </m:den>
+        </m:f>
+      </m:oMath>
       <w:r>
         <w:rPr>
           <w:lang w:eastAsia="zh-CN"/>
@@ -8387,7 +8719,6 @@
         <w:t xml:space="preserve"> </w:t>
       </w:r>
       <w:proofErr w:type="spellStart"/>
-      <w:proofErr w:type="gramStart"/>
       <w:r>
         <w:rPr>
           <w:lang w:val="en-US" w:eastAsia="zh-CN"/>
@@ -8395,7 +8726,6 @@
         <w:t>Abbas,Muhammad</w:t>
       </w:r>
       <w:proofErr w:type="spellEnd"/>
-      <w:proofErr w:type="gramEnd"/>
       <w:r>
         <w:rPr>
           <w:lang w:val="en-US" w:eastAsia="zh-CN"/>
@@ -10033,7 +10363,7 @@
 </file>
 
 <file path=word/endnotes.xml><?xml version="1.0" encoding="utf-8"?>
-<w:endnotes xmlns:wpc="http://schemas.microsoft.com/office/word/2010/wordprocessingCanvas" xmlns:cx="http://schemas.microsoft.com/office/drawing/2014/chartex" xmlns:cx1="http://schemas.microsoft.com/office/drawing/2015/9/8/chartex" xmlns:cx2="http://schemas.microsoft.com/office/drawing/2015/10/21/chartex" xmlns:cx3="http://schemas.microsoft.com/office/drawing/2016/5/9/chartex" xmlns:cx4="http://schemas.microsoft.com/office/drawing/2016/5/10/chartex" xmlns:cx5="http://schemas.microsoft.com/office/drawing/2016/5/11/chartex" xmlns:cx6="http://schemas.microsoft.com/office/drawing/2016/5/12/chartex" xmlns:cx7="http://schemas.microsoft.com/office/drawing/2016/5/13/chartex" xmlns:cx8="http://schemas.microsoft.com/office/drawing/2016/5/14/chartex" xmlns:mc="http://schemas.openxmlformats.org/markup-compatibility/2006" xmlns:aink="http://schemas.microsoft.com/office/drawing/2016/ink" xmlns:am3d="http://schemas.microsoft.com/office/drawing/2017/model3d" xmlns:o="urn:schemas-microsoft-com:office:office" xmlns:r="http://schemas.openxmlformats.org/officeDocument/2006/relationships" xmlns:m="http://schemas.openxmlformats.org/officeDocument/2006/math" xmlns:v="urn:schemas-microsoft-com:vml" xmlns:wp14="http://schemas.microsoft.com/office/word/2010/wordprocessingDrawing" xmlns:wp="http://schemas.openxmlformats.org/drawingml/2006/wordprocessingDrawing" xmlns:w10="urn:schemas-microsoft-com:office:word" xmlns:w="http://schemas.openxmlformats.org/wordprocessingml/2006/main" xmlns:w14="http://schemas.microsoft.com/office/word/2010/wordml" xmlns:w15="http://schemas.microsoft.com/office/word/2012/wordml" xmlns:w16cex="http://schemas.microsoft.com/office/word/2018/wordml/cex" xmlns:w16cid="http://schemas.microsoft.com/office/word/2016/wordml/cid" xmlns:w16="http://schemas.microsoft.com/office/word/2018/wordml" xmlns:w16se="http://schemas.microsoft.com/office/word/2015/wordml/symex" xmlns:wpg="http://schemas.microsoft.com/office/word/2010/wordprocessingGroup" xmlns:wpi="http://schemas.microsoft.com/office/word/2010/wordprocessingInk" xmlns:wne="http://schemas.microsoft.com/office/word/2006/wordml" xmlns:wps="http://schemas.microsoft.com/office/word/2010/wordprocessingShape" mc:Ignorable="w14 w15 w16se w16cid w16 w16cex wp14">
+<w:endnotes xmlns:wpc="http://schemas.microsoft.com/office/word/2010/wordprocessingCanvas" xmlns:cx="http://schemas.microsoft.com/office/drawing/2014/chartex" xmlns:cx1="http://schemas.microsoft.com/office/drawing/2015/9/8/chartex" xmlns:cx2="http://schemas.microsoft.com/office/drawing/2015/10/21/chartex" xmlns:cx3="http://schemas.microsoft.com/office/drawing/2016/5/9/chartex" xmlns:cx4="http://schemas.microsoft.com/office/drawing/2016/5/10/chartex" xmlns:cx5="http://schemas.microsoft.com/office/drawing/2016/5/11/chartex" xmlns:cx6="http://schemas.microsoft.com/office/drawing/2016/5/12/chartex" xmlns:cx7="http://schemas.microsoft.com/office/drawing/2016/5/13/chartex" xmlns:cx8="http://schemas.microsoft.com/office/drawing/2016/5/14/chartex" xmlns:mc="http://schemas.openxmlformats.org/markup-compatibility/2006" xmlns:aink="http://schemas.microsoft.com/office/drawing/2016/ink" xmlns:am3d="http://schemas.microsoft.com/office/drawing/2017/model3d" xmlns:o="urn:schemas-microsoft-com:office:office" xmlns:r="http://schemas.openxmlformats.org/officeDocument/2006/relationships" xmlns:m="http://schemas.openxmlformats.org/officeDocument/2006/math" xmlns:v="urn:schemas-microsoft-com:vml" xmlns:wp14="http://schemas.microsoft.com/office/word/2010/wordprocessingDrawing" xmlns:wp="http://schemas.openxmlformats.org/drawingml/2006/wordprocessingDrawing" xmlns:w10="urn:schemas-microsoft-com:office:word" xmlns:w="http://schemas.openxmlformats.org/wordprocessingml/2006/main" xmlns:w14="http://schemas.microsoft.com/office/word/2010/wordml" xmlns:w15="http://schemas.microsoft.com/office/word/2012/wordml" xmlns:w16cex="http://schemas.microsoft.com/office/word/2018/wordml/cex" xmlns:w16cid="http://schemas.microsoft.com/office/word/2016/wordml/cid" xmlns:w16="http://schemas.microsoft.com/office/word/2018/wordml" xmlns:w16sdtdh="http://schemas.microsoft.com/office/word/2020/wordml/sdtdatahash" xmlns:w16se="http://schemas.microsoft.com/office/word/2015/wordml/symex" xmlns:wpg="http://schemas.microsoft.com/office/word/2010/wordprocessingGroup" xmlns:wpi="http://schemas.microsoft.com/office/word/2010/wordprocessingInk" xmlns:wne="http://schemas.microsoft.com/office/word/2006/wordml" xmlns:wps="http://schemas.microsoft.com/office/word/2010/wordprocessingShape" mc:Ignorable="w14 w15 w16se w16cid w16 w16cex w16sdtdh wp14">
   <w:endnote w:type="separator" w:id="-1">
     <w:p>
       <w:r>
@@ -10052,7 +10382,7 @@
 </file>
 
 <file path=word/footer1.xml><?xml version="1.0" encoding="utf-8"?>
-<w:ftr xmlns:wpc="http://schemas.microsoft.com/office/word/2010/wordprocessingCanvas" xmlns:cx="http://schemas.microsoft.com/office/drawing/2014/chartex" xmlns:cx1="http://schemas.microsoft.com/office/drawing/2015/9/8/chartex" xmlns:cx2="http://schemas.microsoft.com/office/drawing/2015/10/21/chartex" xmlns:cx3="http://schemas.microsoft.com/office/drawing/2016/5/9/chartex" xmlns:cx4="http://schemas.microsoft.com/office/drawing/2016/5/10/chartex" xmlns:cx5="http://schemas.microsoft.com/office/drawing/2016/5/11/chartex" xmlns:cx6="http://schemas.microsoft.com/office/drawing/2016/5/12/chartex" xmlns:cx7="http://schemas.microsoft.com/office/drawing/2016/5/13/chartex" xmlns:cx8="http://schemas.microsoft.com/office/drawing/2016/5/14/chartex" xmlns:mc="http://schemas.openxmlformats.org/markup-compatibility/2006" xmlns:aink="http://schemas.microsoft.com/office/drawing/2016/ink" xmlns:am3d="http://schemas.microsoft.com/office/drawing/2017/model3d" xmlns:o="urn:schemas-microsoft-com:office:office" xmlns:r="http://schemas.openxmlformats.org/officeDocument/2006/relationships" xmlns:m="http://schemas.openxmlformats.org/officeDocument/2006/math" xmlns:v="urn:schemas-microsoft-com:vml" xmlns:wp14="http://schemas.microsoft.com/office/word/2010/wordprocessingDrawing" xmlns:wp="http://schemas.openxmlformats.org/drawingml/2006/wordprocessingDrawing" xmlns:w10="urn:schemas-microsoft-com:office:word" xmlns:w="http://schemas.openxmlformats.org/wordprocessingml/2006/main" xmlns:w14="http://schemas.microsoft.com/office/word/2010/wordml" xmlns:w15="http://schemas.microsoft.com/office/word/2012/wordml" xmlns:w16cex="http://schemas.microsoft.com/office/word/2018/wordml/cex" xmlns:w16cid="http://schemas.microsoft.com/office/word/2016/wordml/cid" xmlns:w16="http://schemas.microsoft.com/office/word/2018/wordml" xmlns:w16se="http://schemas.microsoft.com/office/word/2015/wordml/symex" xmlns:wpg="http://schemas.microsoft.com/office/word/2010/wordprocessingGroup" xmlns:wpi="http://schemas.microsoft.com/office/word/2010/wordprocessingInk" xmlns:wne="http://schemas.microsoft.com/office/word/2006/wordml" xmlns:wps="http://schemas.microsoft.com/office/word/2010/wordprocessingShape" mc:Ignorable="w14 w15 w16se w16cid w16 w16cex wp14">
+<w:ftr xmlns:wpc="http://schemas.microsoft.com/office/word/2010/wordprocessingCanvas" xmlns:cx="http://schemas.microsoft.com/office/drawing/2014/chartex" xmlns:cx1="http://schemas.microsoft.com/office/drawing/2015/9/8/chartex" xmlns:cx2="http://schemas.microsoft.com/office/drawing/2015/10/21/chartex" xmlns:cx3="http://schemas.microsoft.com/office/drawing/2016/5/9/chartex" xmlns:cx4="http://schemas.microsoft.com/office/drawing/2016/5/10/chartex" xmlns:cx5="http://schemas.microsoft.com/office/drawing/2016/5/11/chartex" xmlns:cx6="http://schemas.microsoft.com/office/drawing/2016/5/12/chartex" xmlns:cx7="http://schemas.microsoft.com/office/drawing/2016/5/13/chartex" xmlns:cx8="http://schemas.microsoft.com/office/drawing/2016/5/14/chartex" xmlns:mc="http://schemas.openxmlformats.org/markup-compatibility/2006" xmlns:aink="http://schemas.microsoft.com/office/drawing/2016/ink" xmlns:am3d="http://schemas.microsoft.com/office/drawing/2017/model3d" xmlns:o="urn:schemas-microsoft-com:office:office" xmlns:r="http://schemas.openxmlformats.org/officeDocument/2006/relationships" xmlns:m="http://schemas.openxmlformats.org/officeDocument/2006/math" xmlns:v="urn:schemas-microsoft-com:vml" xmlns:wp14="http://schemas.microsoft.com/office/word/2010/wordprocessingDrawing" xmlns:wp="http://schemas.openxmlformats.org/drawingml/2006/wordprocessingDrawing" xmlns:w10="urn:schemas-microsoft-com:office:word" xmlns:w="http://schemas.openxmlformats.org/wordprocessingml/2006/main" xmlns:w14="http://schemas.microsoft.com/office/word/2010/wordml" xmlns:w15="http://schemas.microsoft.com/office/word/2012/wordml" xmlns:w16cex="http://schemas.microsoft.com/office/word/2018/wordml/cex" xmlns:w16cid="http://schemas.microsoft.com/office/word/2016/wordml/cid" xmlns:w16="http://schemas.microsoft.com/office/word/2018/wordml" xmlns:w16sdtdh="http://schemas.microsoft.com/office/word/2020/wordml/sdtdatahash" xmlns:w16se="http://schemas.microsoft.com/office/word/2015/wordml/symex" xmlns:wpg="http://schemas.microsoft.com/office/word/2010/wordprocessingGroup" xmlns:wpi="http://schemas.microsoft.com/office/word/2010/wordprocessingInk" xmlns:wne="http://schemas.microsoft.com/office/word/2006/wordml" xmlns:wps="http://schemas.microsoft.com/office/word/2010/wordprocessingShape" mc:Ignorable="w14 w15 w16se w16cid w16 w16cex w16sdtdh wp14">
   <w:p>
     <w:pPr>
       <w:tabs>
@@ -10158,7 +10488,7 @@
 </file>
 
 <file path=word/footnotes.xml><?xml version="1.0" encoding="utf-8"?>
-<w:footnotes xmlns:wpc="http://schemas.microsoft.com/office/word/2010/wordprocessingCanvas" xmlns:cx="http://schemas.microsoft.com/office/drawing/2014/chartex" xmlns:cx1="http://schemas.microsoft.com/office/drawing/2015/9/8/chartex" xmlns:cx2="http://schemas.microsoft.com/office/drawing/2015/10/21/chartex" xmlns:cx3="http://schemas.microsoft.com/office/drawing/2016/5/9/chartex" xmlns:cx4="http://schemas.microsoft.com/office/drawing/2016/5/10/chartex" xmlns:cx5="http://schemas.microsoft.com/office/drawing/2016/5/11/chartex" xmlns:cx6="http://schemas.microsoft.com/office/drawing/2016/5/12/chartex" xmlns:cx7="http://schemas.microsoft.com/office/drawing/2016/5/13/chartex" xmlns:cx8="http://schemas.microsoft.com/office/drawing/2016/5/14/chartex" xmlns:mc="http://schemas.openxmlformats.org/markup-compatibility/2006" xmlns:aink="http://schemas.microsoft.com/office/drawing/2016/ink" xmlns:am3d="http://schemas.microsoft.com/office/drawing/2017/model3d" xmlns:o="urn:schemas-microsoft-com:office:office" xmlns:r="http://schemas.openxmlformats.org/officeDocument/2006/relationships" xmlns:m="http://schemas.openxmlformats.org/officeDocument/2006/math" xmlns:v="urn:schemas-microsoft-com:vml" xmlns:wp14="http://schemas.microsoft.com/office/word/2010/wordprocessingDrawing" xmlns:wp="http://schemas.openxmlformats.org/drawingml/2006/wordprocessingDrawing" xmlns:w10="urn:schemas-microsoft-com:office:word" xmlns:w="http://schemas.openxmlformats.org/wordprocessingml/2006/main" xmlns:w14="http://schemas.microsoft.com/office/word/2010/wordml" xmlns:w15="http://schemas.microsoft.com/office/word/2012/wordml" xmlns:w16cex="http://schemas.microsoft.com/office/word/2018/wordml/cex" xmlns:w16cid="http://schemas.microsoft.com/office/word/2016/wordml/cid" xmlns:w16="http://schemas.microsoft.com/office/word/2018/wordml" xmlns:w16se="http://schemas.microsoft.com/office/word/2015/wordml/symex" xmlns:wpg="http://schemas.microsoft.com/office/word/2010/wordprocessingGroup" xmlns:wpi="http://schemas.microsoft.com/office/word/2010/wordprocessingInk" xmlns:wne="http://schemas.microsoft.com/office/word/2006/wordml" xmlns:wps="http://schemas.microsoft.com/office/word/2010/wordprocessingShape" mc:Ignorable="w14 w15 w16se w16cid w16 w16cex wp14">
+<w:footnotes xmlns:wpc="http://schemas.microsoft.com/office/word/2010/wordprocessingCanvas" xmlns:cx="http://schemas.microsoft.com/office/drawing/2014/chartex" xmlns:cx1="http://schemas.microsoft.com/office/drawing/2015/9/8/chartex" xmlns:cx2="http://schemas.microsoft.com/office/drawing/2015/10/21/chartex" xmlns:cx3="http://schemas.microsoft.com/office/drawing/2016/5/9/chartex" xmlns:cx4="http://schemas.microsoft.com/office/drawing/2016/5/10/chartex" xmlns:cx5="http://schemas.microsoft.com/office/drawing/2016/5/11/chartex" xmlns:cx6="http://schemas.microsoft.com/office/drawing/2016/5/12/chartex" xmlns:cx7="http://schemas.microsoft.com/office/drawing/2016/5/13/chartex" xmlns:cx8="http://schemas.microsoft.com/office/drawing/2016/5/14/chartex" xmlns:mc="http://schemas.openxmlformats.org/markup-compatibility/2006" xmlns:aink="http://schemas.microsoft.com/office/drawing/2016/ink" xmlns:am3d="http://schemas.microsoft.com/office/drawing/2017/model3d" xmlns:o="urn:schemas-microsoft-com:office:office" xmlns:r="http://schemas.openxmlformats.org/officeDocument/2006/relationships" xmlns:m="http://schemas.openxmlformats.org/officeDocument/2006/math" xmlns:v="urn:schemas-microsoft-com:vml" xmlns:wp14="http://schemas.microsoft.com/office/word/2010/wordprocessingDrawing" xmlns:wp="http://schemas.openxmlformats.org/drawingml/2006/wordprocessingDrawing" xmlns:w10="urn:schemas-microsoft-com:office:word" xmlns:w="http://schemas.openxmlformats.org/wordprocessingml/2006/main" xmlns:w14="http://schemas.microsoft.com/office/word/2010/wordml" xmlns:w15="http://schemas.microsoft.com/office/word/2012/wordml" xmlns:w16cex="http://schemas.microsoft.com/office/word/2018/wordml/cex" xmlns:w16cid="http://schemas.microsoft.com/office/word/2016/wordml/cid" xmlns:w16="http://schemas.microsoft.com/office/word/2018/wordml" xmlns:w16sdtdh="http://schemas.microsoft.com/office/word/2020/wordml/sdtdatahash" xmlns:w16se="http://schemas.microsoft.com/office/word/2015/wordml/symex" xmlns:wpg="http://schemas.microsoft.com/office/word/2010/wordprocessingGroup" xmlns:wpi="http://schemas.microsoft.com/office/word/2010/wordprocessingInk" xmlns:wne="http://schemas.microsoft.com/office/word/2006/wordml" xmlns:wps="http://schemas.microsoft.com/office/word/2010/wordprocessingShape" mc:Ignorable="w14 w15 w16se w16cid w16 w16cex w16sdtdh wp14">
   <w:footnote w:type="separator" w:id="-1">
     <w:p>
       <w:r>
@@ -10197,7 +10527,7 @@
 </file>
 
 <file path=word/header1.xml><?xml version="1.0" encoding="utf-8"?>
-<w:hdr xmlns:wpc="http://schemas.microsoft.com/office/word/2010/wordprocessingCanvas" xmlns:cx="http://schemas.microsoft.com/office/drawing/2014/chartex" xmlns:cx1="http://schemas.microsoft.com/office/drawing/2015/9/8/chartex" xmlns:cx2="http://schemas.microsoft.com/office/drawing/2015/10/21/chartex" xmlns:cx3="http://schemas.microsoft.com/office/drawing/2016/5/9/chartex" xmlns:cx4="http://schemas.microsoft.com/office/drawing/2016/5/10/chartex" xmlns:cx5="http://schemas.microsoft.com/office/drawing/2016/5/11/chartex" xmlns:cx6="http://schemas.microsoft.com/office/drawing/2016/5/12/chartex" xmlns:cx7="http://schemas.microsoft.com/office/drawing/2016/5/13/chartex" xmlns:cx8="http://schemas.microsoft.com/office/drawing/2016/5/14/chartex" xmlns:mc="http://schemas.openxmlformats.org/markup-compatibility/2006" xmlns:aink="http://schemas.microsoft.com/office/drawing/2016/ink" xmlns:am3d="http://schemas.microsoft.com/office/drawing/2017/model3d" xmlns:o="urn:schemas-microsoft-com:office:office" xmlns:r="http://schemas.openxmlformats.org/officeDocument/2006/relationships" xmlns:m="http://schemas.openxmlformats.org/officeDocument/2006/math" xmlns:v="urn:schemas-microsoft-com:vml" xmlns:wp14="http://schemas.microsoft.com/office/word/2010/wordprocessingDrawing" xmlns:wp="http://schemas.openxmlformats.org/drawingml/2006/wordprocessingDrawing" xmlns:w10="urn:schemas-microsoft-com:office:word" xmlns:w="http://schemas.openxmlformats.org/wordprocessingml/2006/main" xmlns:w14="http://schemas.microsoft.com/office/word/2010/wordml" xmlns:w15="http://schemas.microsoft.com/office/word/2012/wordml" xmlns:w16cex="http://schemas.microsoft.com/office/word/2018/wordml/cex" xmlns:w16cid="http://schemas.microsoft.com/office/word/2016/wordml/cid" xmlns:w16="http://schemas.microsoft.com/office/word/2018/wordml" xmlns:w16se="http://schemas.microsoft.com/office/word/2015/wordml/symex" xmlns:wpg="http://schemas.microsoft.com/office/word/2010/wordprocessingGroup" xmlns:wpi="http://schemas.microsoft.com/office/word/2010/wordprocessingInk" xmlns:wne="http://schemas.microsoft.com/office/word/2006/wordml" xmlns:wps="http://schemas.microsoft.com/office/word/2010/wordprocessingShape" mc:Ignorable="w14 w15 w16se w16cid w16 w16cex wp14">
+<w:hdr xmlns:wpc="http://schemas.microsoft.com/office/word/2010/wordprocessingCanvas" xmlns:cx="http://schemas.microsoft.com/office/drawing/2014/chartex" xmlns:cx1="http://schemas.microsoft.com/office/drawing/2015/9/8/chartex" xmlns:cx2="http://schemas.microsoft.com/office/drawing/2015/10/21/chartex" xmlns:cx3="http://schemas.microsoft.com/office/drawing/2016/5/9/chartex" xmlns:cx4="http://schemas.microsoft.com/office/drawing/2016/5/10/chartex" xmlns:cx5="http://schemas.microsoft.com/office/drawing/2016/5/11/chartex" xmlns:cx6="http://schemas.microsoft.com/office/drawing/2016/5/12/chartex" xmlns:cx7="http://schemas.microsoft.com/office/drawing/2016/5/13/chartex" xmlns:cx8="http://schemas.microsoft.com/office/drawing/2016/5/14/chartex" xmlns:mc="http://schemas.openxmlformats.org/markup-compatibility/2006" xmlns:aink="http://schemas.microsoft.com/office/drawing/2016/ink" xmlns:am3d="http://schemas.microsoft.com/office/drawing/2017/model3d" xmlns:o="urn:schemas-microsoft-com:office:office" xmlns:r="http://schemas.openxmlformats.org/officeDocument/2006/relationships" xmlns:m="http://schemas.openxmlformats.org/officeDocument/2006/math" xmlns:v="urn:schemas-microsoft-com:vml" xmlns:wp14="http://schemas.microsoft.com/office/word/2010/wordprocessingDrawing" xmlns:wp="http://schemas.openxmlformats.org/drawingml/2006/wordprocessingDrawing" xmlns:w10="urn:schemas-microsoft-com:office:word" xmlns:w="http://schemas.openxmlformats.org/wordprocessingml/2006/main" xmlns:w14="http://schemas.microsoft.com/office/word/2010/wordml" xmlns:w15="http://schemas.microsoft.com/office/word/2012/wordml" xmlns:w16cex="http://schemas.microsoft.com/office/word/2018/wordml/cex" xmlns:w16cid="http://schemas.microsoft.com/office/word/2016/wordml/cid" xmlns:w16="http://schemas.microsoft.com/office/word/2018/wordml" xmlns:w16sdtdh="http://schemas.microsoft.com/office/word/2020/wordml/sdtdatahash" xmlns:w16se="http://schemas.microsoft.com/office/word/2015/wordml/symex" xmlns:wpg="http://schemas.microsoft.com/office/word/2010/wordprocessingGroup" xmlns:wpi="http://schemas.microsoft.com/office/word/2010/wordprocessingInk" xmlns:wne="http://schemas.microsoft.com/office/word/2006/wordml" xmlns:wps="http://schemas.microsoft.com/office/word/2010/wordprocessingShape" mc:Ignorable="w14 w15 w16se w16cid w16 w16cex w16sdtdh wp14">
   <w:p>
     <w:pPr>
       <w:adjustRightInd w:val="0"/>
@@ -10402,7 +10732,7 @@
 </file>
 
 <file path=word/header2.xml><?xml version="1.0" encoding="utf-8"?>
-<w:hdr xmlns:wpc="http://schemas.microsoft.com/office/word/2010/wordprocessingCanvas" xmlns:cx="http://schemas.microsoft.com/office/drawing/2014/chartex" xmlns:cx1="http://schemas.microsoft.com/office/drawing/2015/9/8/chartex" xmlns:cx2="http://schemas.microsoft.com/office/drawing/2015/10/21/chartex" xmlns:cx3="http://schemas.microsoft.com/office/drawing/2016/5/9/chartex" xmlns:cx4="http://schemas.microsoft.com/office/drawing/2016/5/10/chartex" xmlns:cx5="http://schemas.microsoft.com/office/drawing/2016/5/11/chartex" xmlns:cx6="http://schemas.microsoft.com/office/drawing/2016/5/12/chartex" xmlns:cx7="http://schemas.microsoft.com/office/drawing/2016/5/13/chartex" xmlns:cx8="http://schemas.microsoft.com/office/drawing/2016/5/14/chartex" xmlns:mc="http://schemas.openxmlformats.org/markup-compatibility/2006" xmlns:aink="http://schemas.microsoft.com/office/drawing/2016/ink" xmlns:am3d="http://schemas.microsoft.com/office/drawing/2017/model3d" xmlns:o="urn:schemas-microsoft-com:office:office" xmlns:r="http://schemas.openxmlformats.org/officeDocument/2006/relationships" xmlns:m="http://schemas.openxmlformats.org/officeDocument/2006/math" xmlns:v="urn:schemas-microsoft-com:vml" xmlns:wp14="http://schemas.microsoft.com/office/word/2010/wordprocessingDrawing" xmlns:wp="http://schemas.openxmlformats.org/drawingml/2006/wordprocessingDrawing" xmlns:w10="urn:schemas-microsoft-com:office:word" xmlns:w="http://schemas.openxmlformats.org/wordprocessingml/2006/main" xmlns:w14="http://schemas.microsoft.com/office/word/2010/wordml" xmlns:w15="http://schemas.microsoft.com/office/word/2012/wordml" xmlns:w16cex="http://schemas.microsoft.com/office/word/2018/wordml/cex" xmlns:w16cid="http://schemas.microsoft.com/office/word/2016/wordml/cid" xmlns:w16="http://schemas.microsoft.com/office/word/2018/wordml" xmlns:w16se="http://schemas.microsoft.com/office/word/2015/wordml/symex" xmlns:wpg="http://schemas.microsoft.com/office/word/2010/wordprocessingGroup" xmlns:wpi="http://schemas.microsoft.com/office/word/2010/wordprocessingInk" xmlns:wne="http://schemas.microsoft.com/office/word/2006/wordml" xmlns:wps="http://schemas.microsoft.com/office/word/2010/wordprocessingShape" mc:Ignorable="w14 w15 w16se w16cid w16 w16cex wp14">
+<w:hdr xmlns:wpc="http://schemas.microsoft.com/office/word/2010/wordprocessingCanvas" xmlns:cx="http://schemas.microsoft.com/office/drawing/2014/chartex" xmlns:cx1="http://schemas.microsoft.com/office/drawing/2015/9/8/chartex" xmlns:cx2="http://schemas.microsoft.com/office/drawing/2015/10/21/chartex" xmlns:cx3="http://schemas.microsoft.com/office/drawing/2016/5/9/chartex" xmlns:cx4="http://schemas.microsoft.com/office/drawing/2016/5/10/chartex" xmlns:cx5="http://schemas.microsoft.com/office/drawing/2016/5/11/chartex" xmlns:cx6="http://schemas.microsoft.com/office/drawing/2016/5/12/chartex" xmlns:cx7="http://schemas.microsoft.com/office/drawing/2016/5/13/chartex" xmlns:cx8="http://schemas.microsoft.com/office/drawing/2016/5/14/chartex" xmlns:mc="http://schemas.openxmlformats.org/markup-compatibility/2006" xmlns:aink="http://schemas.microsoft.com/office/drawing/2016/ink" xmlns:am3d="http://schemas.microsoft.com/office/drawing/2017/model3d" xmlns:o="urn:schemas-microsoft-com:office:office" xmlns:r="http://schemas.openxmlformats.org/officeDocument/2006/relationships" xmlns:m="http://schemas.openxmlformats.org/officeDocument/2006/math" xmlns:v="urn:schemas-microsoft-com:vml" xmlns:wp14="http://schemas.microsoft.com/office/word/2010/wordprocessingDrawing" xmlns:wp="http://schemas.openxmlformats.org/drawingml/2006/wordprocessingDrawing" xmlns:w10="urn:schemas-microsoft-com:office:word" xmlns:w="http://schemas.openxmlformats.org/wordprocessingml/2006/main" xmlns:w14="http://schemas.microsoft.com/office/word/2010/wordml" xmlns:w15="http://schemas.microsoft.com/office/word/2012/wordml" xmlns:w16cex="http://schemas.microsoft.com/office/word/2018/wordml/cex" xmlns:w16cid="http://schemas.microsoft.com/office/word/2016/wordml/cid" xmlns:w16="http://schemas.microsoft.com/office/word/2018/wordml" xmlns:w16sdtdh="http://schemas.microsoft.com/office/word/2020/wordml/sdtdatahash" xmlns:w16se="http://schemas.microsoft.com/office/word/2015/wordml/symex" xmlns:wpg="http://schemas.microsoft.com/office/word/2010/wordprocessingGroup" xmlns:wpi="http://schemas.microsoft.com/office/word/2010/wordprocessingInk" xmlns:wne="http://schemas.microsoft.com/office/word/2006/wordml" xmlns:wps="http://schemas.microsoft.com/office/word/2010/wordprocessingShape" mc:Ignorable="w14 w15 w16se w16cid w16 w16cex w16sdtdh wp14">
   <w:p>
     <w:pPr>
       <w:tabs>
@@ -10487,7 +10817,7 @@
 </file>
 
 <file path=word/header3.xml><?xml version="1.0" encoding="utf-8"?>
-<w:hdr xmlns:wpc="http://schemas.microsoft.com/office/word/2010/wordprocessingCanvas" xmlns:cx="http://schemas.microsoft.com/office/drawing/2014/chartex" xmlns:cx1="http://schemas.microsoft.com/office/drawing/2015/9/8/chartex" xmlns:cx2="http://schemas.microsoft.com/office/drawing/2015/10/21/chartex" xmlns:cx3="http://schemas.microsoft.com/office/drawing/2016/5/9/chartex" xmlns:cx4="http://schemas.microsoft.com/office/drawing/2016/5/10/chartex" xmlns:cx5="http://schemas.microsoft.com/office/drawing/2016/5/11/chartex" xmlns:cx6="http://schemas.microsoft.com/office/drawing/2016/5/12/chartex" xmlns:cx7="http://schemas.microsoft.com/office/drawing/2016/5/13/chartex" xmlns:cx8="http://schemas.microsoft.com/office/drawing/2016/5/14/chartex" xmlns:mc="http://schemas.openxmlformats.org/markup-compatibility/2006" xmlns:aink="http://schemas.microsoft.com/office/drawing/2016/ink" xmlns:am3d="http://schemas.microsoft.com/office/drawing/2017/model3d" xmlns:o="urn:schemas-microsoft-com:office:office" xmlns:r="http://schemas.openxmlformats.org/officeDocument/2006/relationships" xmlns:m="http://schemas.openxmlformats.org/officeDocument/2006/math" xmlns:v="urn:schemas-microsoft-com:vml" xmlns:wp14="http://schemas.microsoft.com/office/word/2010/wordprocessingDrawing" xmlns:wp="http://schemas.openxmlformats.org/drawingml/2006/wordprocessingDrawing" xmlns:w10="urn:schemas-microsoft-com:office:word" xmlns:w="http://schemas.openxmlformats.org/wordprocessingml/2006/main" xmlns:w14="http://schemas.microsoft.com/office/word/2010/wordml" xmlns:w15="http://schemas.microsoft.com/office/word/2012/wordml" xmlns:w16cex="http://schemas.microsoft.com/office/word/2018/wordml/cex" xmlns:w16cid="http://schemas.microsoft.com/office/word/2016/wordml/cid" xmlns:w16="http://schemas.microsoft.com/office/word/2018/wordml" xmlns:w16se="http://schemas.microsoft.com/office/word/2015/wordml/symex" xmlns:wpg="http://schemas.microsoft.com/office/word/2010/wordprocessingGroup" xmlns:wpi="http://schemas.microsoft.com/office/word/2010/wordprocessingInk" xmlns:wne="http://schemas.microsoft.com/office/word/2006/wordml" xmlns:wps="http://schemas.microsoft.com/office/word/2010/wordprocessingShape" mc:Ignorable="w14 w15 w16se w16cid w16 w16cex wp14">
+<w:hdr xmlns:wpc="http://schemas.microsoft.com/office/word/2010/wordprocessingCanvas" xmlns:cx="http://schemas.microsoft.com/office/drawing/2014/chartex" xmlns:cx1="http://schemas.microsoft.com/office/drawing/2015/9/8/chartex" xmlns:cx2="http://schemas.microsoft.com/office/drawing/2015/10/21/chartex" xmlns:cx3="http://schemas.microsoft.com/office/drawing/2016/5/9/chartex" xmlns:cx4="http://schemas.microsoft.com/office/drawing/2016/5/10/chartex" xmlns:cx5="http://schemas.microsoft.com/office/drawing/2016/5/11/chartex" xmlns:cx6="http://schemas.microsoft.com/office/drawing/2016/5/12/chartex" xmlns:cx7="http://schemas.microsoft.com/office/drawing/2016/5/13/chartex" xmlns:cx8="http://schemas.microsoft.com/office/drawing/2016/5/14/chartex" xmlns:mc="http://schemas.openxmlformats.org/markup-compatibility/2006" xmlns:aink="http://schemas.microsoft.com/office/drawing/2016/ink" xmlns:am3d="http://schemas.microsoft.com/office/drawing/2017/model3d" xmlns:o="urn:schemas-microsoft-com:office:office" xmlns:r="http://schemas.openxmlformats.org/officeDocument/2006/relationships" xmlns:m="http://schemas.openxmlformats.org/officeDocument/2006/math" xmlns:v="urn:schemas-microsoft-com:vml" xmlns:wp14="http://schemas.microsoft.com/office/word/2010/wordprocessingDrawing" xmlns:wp="http://schemas.openxmlformats.org/drawingml/2006/wordprocessingDrawing" xmlns:w10="urn:schemas-microsoft-com:office:word" xmlns:w="http://schemas.openxmlformats.org/wordprocessingml/2006/main" xmlns:w14="http://schemas.microsoft.com/office/word/2010/wordml" xmlns:w15="http://schemas.microsoft.com/office/word/2012/wordml" xmlns:w16cex="http://schemas.microsoft.com/office/word/2018/wordml/cex" xmlns:w16cid="http://schemas.microsoft.com/office/word/2016/wordml/cid" xmlns:w16="http://schemas.microsoft.com/office/word/2018/wordml" xmlns:w16sdtdh="http://schemas.microsoft.com/office/word/2020/wordml/sdtdatahash" xmlns:w16se="http://schemas.microsoft.com/office/word/2015/wordml/symex" xmlns:wpg="http://schemas.microsoft.com/office/word/2010/wordprocessingGroup" xmlns:wpi="http://schemas.microsoft.com/office/word/2010/wordprocessingInk" xmlns:wne="http://schemas.microsoft.com/office/word/2006/wordml" xmlns:wps="http://schemas.microsoft.com/office/word/2010/wordprocessingShape" mc:Ignorable="w14 w15 w16se w16cid w16 w16cex w16sdtdh wp14">
   <w:p>
     <w:pPr>
       <w:tabs>
@@ -10571,7 +10901,7 @@
 </file>
 
 <file path=word/numbering.xml><?xml version="1.0" encoding="utf-8"?>
-<w:numbering xmlns:wpc="http://schemas.microsoft.com/office/word/2010/wordprocessingCanvas" xmlns:cx="http://schemas.microsoft.com/office/drawing/2014/chartex" xmlns:cx1="http://schemas.microsoft.com/office/drawing/2015/9/8/chartex" xmlns:cx2="http://schemas.microsoft.com/office/drawing/2015/10/21/chartex" xmlns:cx3="http://schemas.microsoft.com/office/drawing/2016/5/9/chartex" xmlns:cx4="http://schemas.microsoft.com/office/drawing/2016/5/10/chartex" xmlns:cx5="http://schemas.microsoft.com/office/drawing/2016/5/11/chartex" xmlns:cx6="http://schemas.microsoft.com/office/drawing/2016/5/12/chartex" xmlns:cx7="http://schemas.microsoft.com/office/drawing/2016/5/13/chartex" xmlns:cx8="http://schemas.microsoft.com/office/drawing/2016/5/14/chartex" xmlns:mc="http://schemas.openxmlformats.org/markup-compatibility/2006" xmlns:aink="http://schemas.microsoft.com/office/drawing/2016/ink" xmlns:am3d="http://schemas.microsoft.com/office/drawing/2017/model3d" xmlns:o="urn:schemas-microsoft-com:office:office" xmlns:r="http://schemas.openxmlformats.org/officeDocument/2006/relationships" xmlns:m="http://schemas.openxmlformats.org/officeDocument/2006/math" xmlns:v="urn:schemas-microsoft-com:vml" xmlns:wp14="http://schemas.microsoft.com/office/word/2010/wordprocessingDrawing" xmlns:wp="http://schemas.openxmlformats.org/drawingml/2006/wordprocessingDrawing" xmlns:w10="urn:schemas-microsoft-com:office:word" xmlns:w="http://schemas.openxmlformats.org/wordprocessingml/2006/main" xmlns:w14="http://schemas.microsoft.com/office/word/2010/wordml" xmlns:w15="http://schemas.microsoft.com/office/word/2012/wordml" xmlns:w16cex="http://schemas.microsoft.com/office/word/2018/wordml/cex" xmlns:w16cid="http://schemas.microsoft.com/office/word/2016/wordml/cid" xmlns:w16="http://schemas.microsoft.com/office/word/2018/wordml" xmlns:w16se="http://schemas.microsoft.com/office/word/2015/wordml/symex" xmlns:wpg="http://schemas.microsoft.com/office/word/2010/wordprocessingGroup" xmlns:wpi="http://schemas.microsoft.com/office/word/2010/wordprocessingInk" xmlns:wne="http://schemas.microsoft.com/office/word/2006/wordml" xmlns:wps="http://schemas.microsoft.com/office/word/2010/wordprocessingShape" mc:Ignorable="w14 w15 w16se w16cid w16 w16cex wp14">
+<w:numbering xmlns:wpc="http://schemas.microsoft.com/office/word/2010/wordprocessingCanvas" xmlns:cx="http://schemas.microsoft.com/office/drawing/2014/chartex" xmlns:cx1="http://schemas.microsoft.com/office/drawing/2015/9/8/chartex" xmlns:cx2="http://schemas.microsoft.com/office/drawing/2015/10/21/chartex" xmlns:cx3="http://schemas.microsoft.com/office/drawing/2016/5/9/chartex" xmlns:cx4="http://schemas.microsoft.com/office/drawing/2016/5/10/chartex" xmlns:cx5="http://schemas.microsoft.com/office/drawing/2016/5/11/chartex" xmlns:cx6="http://schemas.microsoft.com/office/drawing/2016/5/12/chartex" xmlns:cx7="http://schemas.microsoft.com/office/drawing/2016/5/13/chartex" xmlns:cx8="http://schemas.microsoft.com/office/drawing/2016/5/14/chartex" xmlns:mc="http://schemas.openxmlformats.org/markup-compatibility/2006" xmlns:aink="http://schemas.microsoft.com/office/drawing/2016/ink" xmlns:am3d="http://schemas.microsoft.com/office/drawing/2017/model3d" xmlns:o="urn:schemas-microsoft-com:office:office" xmlns:r="http://schemas.openxmlformats.org/officeDocument/2006/relationships" xmlns:m="http://schemas.openxmlformats.org/officeDocument/2006/math" xmlns:v="urn:schemas-microsoft-com:vml" xmlns:wp14="http://schemas.microsoft.com/office/word/2010/wordprocessingDrawing" xmlns:wp="http://schemas.openxmlformats.org/drawingml/2006/wordprocessingDrawing" xmlns:w10="urn:schemas-microsoft-com:office:word" xmlns:w="http://schemas.openxmlformats.org/wordprocessingml/2006/main" xmlns:w14="http://schemas.microsoft.com/office/word/2010/wordml" xmlns:w15="http://schemas.microsoft.com/office/word/2012/wordml" xmlns:w16cex="http://schemas.microsoft.com/office/word/2018/wordml/cex" xmlns:w16cid="http://schemas.microsoft.com/office/word/2016/wordml/cid" xmlns:w16="http://schemas.microsoft.com/office/word/2018/wordml" xmlns:w16sdtdh="http://schemas.microsoft.com/office/word/2020/wordml/sdtdatahash" xmlns:w16se="http://schemas.microsoft.com/office/word/2015/wordml/symex" xmlns:wpg="http://schemas.microsoft.com/office/word/2010/wordprocessingGroup" xmlns:wpi="http://schemas.microsoft.com/office/word/2010/wordprocessingInk" xmlns:wne="http://schemas.microsoft.com/office/word/2006/wordml" xmlns:wps="http://schemas.microsoft.com/office/word/2010/wordprocessingShape" mc:Ignorable="w14 w15 w16se w16cid w16 w16cex w16sdtdh wp14">
   <w:abstractNum w:abstractNumId="0" w15:restartNumberingAfterBreak="0">
     <w:nsid w:val="1CE47AA2"/>
     <w:multiLevelType w:val="multilevel"/>
@@ -12413,7 +12743,7 @@
 </file>
 
 <file path=word/styles.xml><?xml version="1.0" encoding="utf-8"?>
-<w:styles xmlns:mc="http://schemas.openxmlformats.org/markup-compatibility/2006" xmlns:r="http://schemas.openxmlformats.org/officeDocument/2006/relationships" xmlns:w="http://schemas.openxmlformats.org/wordprocessingml/2006/main" xmlns:w14="http://schemas.microsoft.com/office/word/2010/wordml" xmlns:w15="http://schemas.microsoft.com/office/word/2012/wordml" xmlns:w16cex="http://schemas.microsoft.com/office/word/2018/wordml/cex" xmlns:w16cid="http://schemas.microsoft.com/office/word/2016/wordml/cid" xmlns:w16="http://schemas.microsoft.com/office/word/2018/wordml" xmlns:w16se="http://schemas.microsoft.com/office/word/2015/wordml/symex" mc:Ignorable="w14 w15 w16se w16cid w16 w16cex">
+<w:styles xmlns:mc="http://schemas.openxmlformats.org/markup-compatibility/2006" xmlns:r="http://schemas.openxmlformats.org/officeDocument/2006/relationships" xmlns:w="http://schemas.openxmlformats.org/wordprocessingml/2006/main" xmlns:w14="http://schemas.microsoft.com/office/word/2010/wordml" xmlns:w15="http://schemas.microsoft.com/office/word/2012/wordml" xmlns:w16cex="http://schemas.microsoft.com/office/word/2018/wordml/cex" xmlns:w16cid="http://schemas.microsoft.com/office/word/2016/wordml/cid" xmlns:w16="http://schemas.microsoft.com/office/word/2018/wordml" xmlns:w16sdtdh="http://schemas.microsoft.com/office/word/2020/wordml/sdtdatahash" xmlns:w16se="http://schemas.microsoft.com/office/word/2015/wordml/symex" mc:Ignorable="w14 w15 w16se w16cid w16 w16cex w16sdtdh">
   <w:docDefaults>
     <w:rPrDefault>
       <w:rPr>

</xml_diff>